<commit_message>
26-08-19 Benetos NUS lectures
</commit_message>
<xml_diff>
--- a/research/NUS-tutorial-notes-2019.docx
+++ b/research/NUS-tutorial-notes-2019.docx
@@ -373,6 +373,19 @@
           <w:lang w:val="en-US"/>
         </w:rPr>
         <w:t xml:space="preserve"> </w:t>
+      </w:r>
+    </w:p>
+    <w:p>
+      <w:pPr>
+        <w:rPr>
+          <w:lang w:val="en-US"/>
+        </w:rPr>
+      </w:pPr>
+      <w:r>
+        <w:rPr>
+          <w:lang w:val="en-US"/>
+        </w:rPr>
+        <w:t>K refers to the rank of the matrices. Can be thought of as the number of con-current sound events you want to detect.</w:t>
       </w:r>
     </w:p>
     <w:p>
@@ -468,14 +481,7 @@
                   <w:rFonts w:ascii="Cambria Math" w:hAnsi="Cambria Math"/>
                   <w:lang w:val="en-US"/>
                 </w:rPr>
-                <m:t>ω</m:t>
-              </m:r>
-              <m:r>
-                <w:rPr>
-                  <w:rFonts w:ascii="Cambria Math" w:hAnsi="Cambria Math"/>
-                  <w:lang w:val="en-US"/>
-                </w:rPr>
-                <m:t>,t</m:t>
+                <m:t>ω,t</m:t>
               </m:r>
             </m:e>
           </m:d>
@@ -514,27 +520,7 @@
               <w:rFonts w:ascii="Cambria Math" w:hAnsi="Cambria Math"/>
               <w:lang w:val="en-US"/>
             </w:rPr>
-            <m:t xml:space="preserve"> </m:t>
-          </m:r>
-          <m:r>
-            <m:rPr>
-              <m:sty m:val="p"/>
-            </m:rPr>
-            <w:rPr>
-              <w:rFonts w:ascii="Cambria Math" w:hAnsi="Cambria Math"/>
-              <w:lang w:val="en-US"/>
-            </w:rPr>
-            <m:t>Σ</m:t>
-          </m:r>
-          <m:r>
-            <m:rPr>
-              <m:sty m:val="p"/>
-            </m:rPr>
-            <w:rPr>
-              <w:rFonts w:ascii="Cambria Math" w:hAnsi="Cambria Math"/>
-              <w:lang w:val="en-US"/>
-            </w:rPr>
-            <m:t xml:space="preserve"> </m:t>
+            <m:t xml:space="preserve"> Σ </m:t>
           </m:r>
           <m:r>
             <w:rPr>
@@ -716,8 +702,24 @@
           <w:rFonts w:eastAsiaTheme="minorEastAsia"/>
           <w:lang w:val="en-US"/>
         </w:rPr>
-        <w:t xml:space="preserve">Mel and ERB spectrograms – what are the difference ? </w:t>
-      </w:r>
+        <w:t xml:space="preserve">Mel and ERB spectrograms – </w:t>
+      </w:r>
+      <w:r>
+        <w:rPr>
+          <w:rFonts w:eastAsiaTheme="minorEastAsia"/>
+          <w:lang w:val="en-US"/>
+        </w:rPr>
+        <w:t xml:space="preserve">they are essentially different </w:t>
+      </w:r>
+      <w:proofErr w:type="spellStart"/>
+      <w:r>
+        <w:rPr>
+          <w:rFonts w:eastAsiaTheme="minorEastAsia"/>
+          <w:lang w:val="en-US"/>
+        </w:rPr>
+        <w:t>filterbanks</w:t>
+      </w:r>
+      <w:proofErr w:type="spellEnd"/>
     </w:p>
     <w:p>
       <w:pPr>
@@ -811,14 +813,7 @@
                   <w:rFonts w:ascii="Cambria Math" w:hAnsi="Cambria Math"/>
                   <w:lang w:val="en-US"/>
                 </w:rPr>
-                <m:t>ω</m:t>
-              </m:r>
-              <m:r>
-                <w:rPr>
-                  <w:rFonts w:ascii="Cambria Math" w:hAnsi="Cambria Math"/>
-                  <w:lang w:val="en-US"/>
-                </w:rPr>
-                <m:t>,t</m:t>
+                <m:t>ω,t</m:t>
               </m:r>
             </m:e>
           </m:d>
@@ -857,27 +852,7 @@
               <w:rFonts w:ascii="Cambria Math" w:hAnsi="Cambria Math"/>
               <w:lang w:val="en-US"/>
             </w:rPr>
-            <m:t xml:space="preserve"> </m:t>
-          </m:r>
-          <m:r>
-            <m:rPr>
-              <m:sty m:val="p"/>
-            </m:rPr>
-            <w:rPr>
-              <w:rFonts w:ascii="Cambria Math" w:hAnsi="Cambria Math"/>
-              <w:lang w:val="en-US"/>
-            </w:rPr>
-            <m:t>Σ</m:t>
-          </m:r>
-          <m:r>
-            <m:rPr>
-              <m:sty m:val="p"/>
-            </m:rPr>
-            <w:rPr>
-              <w:rFonts w:ascii="Cambria Math" w:hAnsi="Cambria Math"/>
-              <w:lang w:val="en-US"/>
-            </w:rPr>
-            <m:t xml:space="preserve"> </m:t>
+            <m:t xml:space="preserve"> Σ </m:t>
           </m:r>
           <m:r>
             <w:rPr>
@@ -983,14 +958,7 @@
                   <w:rFonts w:ascii="Cambria Math" w:hAnsi="Cambria Math"/>
                   <w:lang w:val="en-US"/>
                 </w:rPr>
-                <m:t xml:space="preserve">s, </m:t>
-              </m:r>
-              <m:r>
-                <w:rPr>
-                  <w:rFonts w:ascii="Cambria Math" w:hAnsi="Cambria Math"/>
-                  <w:lang w:val="en-US"/>
-                </w:rPr>
-                <m:t>t</m:t>
+                <m:t>s, t</m:t>
               </m:r>
             </m:e>
           </m:d>
@@ -1026,14 +994,7 @@
                   <w:rFonts w:ascii="Cambria Math" w:hAnsi="Cambria Math"/>
                   <w:lang w:val="en-US"/>
                 </w:rPr>
-                <m:t>s,</m:t>
-              </m:r>
-              <m:r>
-                <w:rPr>
-                  <w:rFonts w:ascii="Cambria Math" w:hAnsi="Cambria Math"/>
-                  <w:lang w:val="en-US"/>
-                </w:rPr>
-                <m:t>t</m:t>
+                <m:t>s,t</m:t>
               </m:r>
             </m:e>
           </m:d>
@@ -1117,6 +1078,7 @@
           <w:rFonts w:eastAsiaTheme="minorEastAsia"/>
           <w:lang w:val="en-US"/>
         </w:rPr>
+        <w:lastRenderedPageBreak/>
         <w:t xml:space="preserve">Third term : exemplar contribution for each event class, over time </w:t>
       </w:r>
     </w:p>
@@ -1159,7 +1121,6 @@
           <w:rFonts w:eastAsiaTheme="minorEastAsia"/>
           <w:lang w:val="en-US"/>
         </w:rPr>
-        <w:lastRenderedPageBreak/>
         <w:t xml:space="preserve">Application source code : </w:t>
       </w:r>
       <w:hyperlink r:id="rId5" w:history="1">
@@ -1169,180 +1130,1435 @@
             <w:rFonts w:eastAsiaTheme="minorEastAsia"/>
             <w:lang w:val="en-US"/>
           </w:rPr>
-          <w:t>https://code.soundsoftware.ac.uk./projects/s</w:t>
+          <w:t>https://code.soundsoftware.ac.uk./projects/sound-event-detection-plca</w:t>
         </w:r>
+      </w:hyperlink>
+      <w:r>
+        <w:rPr>
+          <w:rFonts w:eastAsiaTheme="minorEastAsia"/>
+          <w:lang w:val="en-US"/>
+        </w:rPr>
+        <w:t xml:space="preserve"> </w:t>
+      </w:r>
+    </w:p>
+    <w:p>
+      <w:pPr>
+        <w:rPr>
+          <w:rFonts w:eastAsiaTheme="minorEastAsia"/>
+          <w:lang w:val="en-US"/>
+        </w:rPr>
+      </w:pPr>
+      <w:r>
+        <w:rPr>
+          <w:rFonts w:eastAsiaTheme="minorEastAsia"/>
+          <w:lang w:val="en-US"/>
+        </w:rPr>
+        <w:t xml:space="preserve">Tracking sequences over time using Hidden Markov Models ( discrete ) or  a State Space Model ( SSM ) </w:t>
+      </w:r>
+    </w:p>
+    <w:p>
+      <w:pPr>
+        <w:rPr>
+          <w:rFonts w:eastAsiaTheme="minorEastAsia"/>
+          <w:lang w:val="en-US"/>
+        </w:rPr>
+      </w:pPr>
+      <w:r>
+        <w:rPr>
+          <w:rFonts w:eastAsiaTheme="minorEastAsia"/>
+          <w:b/>
+          <w:bCs/>
+          <w:lang w:val="en-US"/>
+        </w:rPr>
+        <w:t>Linear Dynamical System</w:t>
+      </w:r>
+      <w:r>
+        <w:rPr>
+          <w:rFonts w:eastAsiaTheme="minorEastAsia"/>
+          <w:lang w:val="en-US"/>
+        </w:rPr>
+        <w:t xml:space="preserve"> is a state space model where all the conditional probability distributions are linear-Gaussian. </w:t>
+      </w:r>
+    </w:p>
+    <w:p>
+      <w:pPr>
+        <w:pStyle w:val="ListParagraph"/>
+        <w:numPr>
+          <w:ilvl w:val="0"/>
+          <w:numId w:val="1"/>
+        </w:numPr>
+        <w:rPr>
+          <w:rFonts w:eastAsiaTheme="minorEastAsia"/>
+          <w:lang w:val="en-US"/>
+        </w:rPr>
+      </w:pPr>
+      <w:r>
+        <w:rPr>
+          <w:rFonts w:eastAsiaTheme="minorEastAsia"/>
+          <w:lang w:val="en-US"/>
+        </w:rPr>
+        <w:t xml:space="preserve">Given some output you can infer information about some hidden variables/features. </w:t>
+      </w:r>
+    </w:p>
+    <w:p>
+      <w:pPr>
+        <w:pStyle w:val="ListParagraph"/>
+        <w:numPr>
+          <w:ilvl w:val="0"/>
+          <w:numId w:val="1"/>
+        </w:numPr>
+        <w:rPr>
+          <w:rFonts w:eastAsiaTheme="minorEastAsia"/>
+          <w:lang w:val="en-US"/>
+        </w:rPr>
+      </w:pPr>
+      <w:r>
+        <w:rPr>
+          <w:rFonts w:eastAsiaTheme="minorEastAsia"/>
+          <w:lang w:val="en-US"/>
+        </w:rPr>
+        <w:t xml:space="preserve">The hidden variables are linked by a transition matrix </w:t>
+      </w:r>
+    </w:p>
+    <w:p>
+      <w:pPr>
+        <w:rPr>
+          <w:rFonts w:eastAsiaTheme="minorEastAsia"/>
+          <w:lang w:val="en-US"/>
+        </w:rPr>
+      </w:pPr>
+      <w:r>
+        <w:rPr>
+          <w:rFonts w:eastAsiaTheme="minorEastAsia"/>
+          <w:lang w:val="en-US"/>
+        </w:rPr>
+        <w:t xml:space="preserve">Approach : Use LDS to track multiple concurrent sound events </w:t>
+      </w:r>
+    </w:p>
+    <w:p>
+      <w:pPr>
+        <w:rPr>
+          <w:rFonts w:eastAsiaTheme="minorEastAsia"/>
+          <w:b/>
+          <w:bCs/>
+          <w:lang w:val="en-US"/>
+        </w:rPr>
+      </w:pPr>
+      <w:r>
+        <w:rPr>
+          <w:rFonts w:eastAsiaTheme="minorEastAsia"/>
+          <w:lang w:val="en-US"/>
+        </w:rPr>
+        <w:t xml:space="preserve">Motivation : Assume the </w:t>
+      </w:r>
+      <w:proofErr w:type="spellStart"/>
+      <w:r>
+        <w:rPr>
+          <w:rFonts w:eastAsiaTheme="minorEastAsia"/>
+          <w:lang w:val="en-US"/>
+        </w:rPr>
+        <w:t>posteriogram</w:t>
+      </w:r>
+      <w:proofErr w:type="spellEnd"/>
+      <w:r>
+        <w:rPr>
+          <w:rFonts w:eastAsiaTheme="minorEastAsia"/>
+          <w:lang w:val="en-US"/>
+        </w:rPr>
+        <w:t xml:space="preserve"> is the observation in an LDS, with the latent states corresponding to the ‘clean’ </w:t>
+      </w:r>
+      <w:proofErr w:type="spellStart"/>
+      <w:r>
+        <w:rPr>
+          <w:rFonts w:eastAsiaTheme="minorEastAsia"/>
+          <w:lang w:val="en-US"/>
+        </w:rPr>
+        <w:t>posteriogram</w:t>
+      </w:r>
+      <w:proofErr w:type="spellEnd"/>
+      <w:r>
+        <w:rPr>
+          <w:rFonts w:eastAsiaTheme="minorEastAsia"/>
+          <w:lang w:val="en-US"/>
+        </w:rPr>
+        <w:t>. Essentially clean up the model which was unsatisfying and noisy.</w:t>
+      </w:r>
+    </w:p>
+    <w:p>
+      <w:pPr>
+        <w:rPr>
+          <w:rFonts w:eastAsiaTheme="minorEastAsia"/>
+          <w:b/>
+          <w:bCs/>
+          <w:lang w:val="en-US"/>
+        </w:rPr>
+      </w:pPr>
+      <w:r>
+        <w:rPr>
+          <w:rFonts w:eastAsiaTheme="minorEastAsia"/>
+          <w:b/>
+          <w:bCs/>
+          <w:lang w:val="en-US"/>
+        </w:rPr>
+        <w:t xml:space="preserve">Future perspectives </w:t>
+      </w:r>
+    </w:p>
+    <w:p>
+      <w:pPr>
+        <w:pStyle w:val="ListParagraph"/>
+        <w:numPr>
+          <w:ilvl w:val="0"/>
+          <w:numId w:val="1"/>
+        </w:numPr>
+        <w:rPr>
+          <w:rFonts w:eastAsiaTheme="minorEastAsia"/>
+          <w:lang w:val="en-US"/>
+        </w:rPr>
+      </w:pPr>
+      <w:r>
+        <w:rPr>
+          <w:rFonts w:eastAsiaTheme="minorEastAsia"/>
+          <w:lang w:val="en-US"/>
+        </w:rPr>
+        <w:t>Use of context to better inform models</w:t>
+      </w:r>
+      <w:r>
+        <w:rPr>
+          <w:rFonts w:eastAsiaTheme="minorEastAsia"/>
+          <w:lang w:val="en-US"/>
+        </w:rPr>
+        <w:t xml:space="preserve"> </w:t>
+      </w:r>
+    </w:p>
+    <w:p>
+      <w:pPr>
+        <w:pStyle w:val="ListParagraph"/>
+        <w:numPr>
+          <w:ilvl w:val="0"/>
+          <w:numId w:val="1"/>
+        </w:numPr>
+        <w:rPr>
+          <w:rFonts w:eastAsiaTheme="minorEastAsia"/>
+          <w:lang w:val="en-US"/>
+        </w:rPr>
+      </w:pPr>
+      <w:r>
+        <w:rPr>
+          <w:rFonts w:eastAsiaTheme="minorEastAsia"/>
+          <w:lang w:val="en-US"/>
+        </w:rPr>
+        <w:t xml:space="preserve">Sound event taxonomy </w:t>
+      </w:r>
+    </w:p>
+    <w:p>
+      <w:pPr>
+        <w:pStyle w:val="ListParagraph"/>
+        <w:numPr>
+          <w:ilvl w:val="0"/>
+          <w:numId w:val="1"/>
+        </w:numPr>
+        <w:rPr>
+          <w:rFonts w:eastAsiaTheme="minorEastAsia"/>
+          <w:lang w:val="en-US"/>
+        </w:rPr>
+      </w:pPr>
+      <w:r>
+        <w:rPr>
+          <w:rFonts w:eastAsiaTheme="minorEastAsia"/>
+          <w:lang w:val="en-US"/>
+        </w:rPr>
+        <w:t xml:space="preserve">Language/ library modeling </w:t>
+      </w:r>
+    </w:p>
+    <w:p>
+      <w:pPr>
+        <w:pStyle w:val="Heading1"/>
+        <w:rPr>
+          <w:lang w:val="en-US"/>
+        </w:rPr>
+      </w:pPr>
+      <w:r>
+        <w:rPr>
+          <w:lang w:val="en-US"/>
+        </w:rPr>
+        <w:t xml:space="preserve">Automatic Music Transcription by Dr. </w:t>
+      </w:r>
+      <w:proofErr w:type="spellStart"/>
+      <w:r>
+        <w:rPr>
+          <w:lang w:val="en-US"/>
+        </w:rPr>
+        <w:t>Emmanouil</w:t>
+      </w:r>
+      <w:proofErr w:type="spellEnd"/>
+      <w:r>
+        <w:rPr>
+          <w:lang w:val="en-US"/>
+        </w:rPr>
+        <w:t xml:space="preserve"> </w:t>
+      </w:r>
+      <w:proofErr w:type="spellStart"/>
+      <w:r>
+        <w:rPr>
+          <w:lang w:val="en-US"/>
+        </w:rPr>
+        <w:t>Benetos</w:t>
+      </w:r>
+      <w:bookmarkStart w:id="0" w:name="_GoBack"/>
+      <w:bookmarkEnd w:id="0"/>
+      <w:proofErr w:type="spellEnd"/>
+    </w:p>
+    <w:p>
+      <w:pPr>
+        <w:rPr>
+          <w:lang w:val="en-US"/>
+        </w:rPr>
+      </w:pPr>
+      <w:r>
+        <w:rPr>
+          <w:lang w:val="en-US"/>
+        </w:rPr>
+        <w:t xml:space="preserve">Dr. E. </w:t>
+      </w:r>
+      <w:proofErr w:type="spellStart"/>
+      <w:r>
+        <w:rPr>
+          <w:lang w:val="en-US"/>
+        </w:rPr>
+        <w:t>Benetos</w:t>
+      </w:r>
+      <w:proofErr w:type="spellEnd"/>
+      <w:r>
+        <w:rPr>
+          <w:lang w:val="en-US"/>
+        </w:rPr>
+        <w:t xml:space="preserve"> </w:t>
+      </w:r>
+    </w:p>
+    <w:p>
+      <w:pPr>
+        <w:rPr>
+          <w:b/>
+          <w:bCs/>
+          <w:lang w:val="en-US"/>
+        </w:rPr>
+      </w:pPr>
+      <w:r>
+        <w:rPr>
+          <w:b/>
+          <w:bCs/>
+          <w:lang w:val="en-US"/>
+        </w:rPr>
+        <w:t xml:space="preserve">Introduction </w:t>
+      </w:r>
+    </w:p>
+    <w:p>
+      <w:pPr>
+        <w:rPr>
+          <w:lang w:val="en-US"/>
+        </w:rPr>
+      </w:pPr>
+      <w:r>
+        <w:rPr>
+          <w:lang w:val="en-US"/>
+        </w:rPr>
+        <w:t xml:space="preserve">Mid-level and parametric representation: </w:t>
+      </w:r>
+    </w:p>
+    <w:p>
+      <w:pPr>
+        <w:pStyle w:val="ListParagraph"/>
+        <w:numPr>
+          <w:ilvl w:val="0"/>
+          <w:numId w:val="1"/>
+        </w:numPr>
+        <w:rPr>
+          <w:lang w:val="en-US"/>
+        </w:rPr>
+      </w:pPr>
+      <w:r>
+        <w:rPr>
+          <w:lang w:val="en-US"/>
+        </w:rPr>
+        <w:t>Pitch onset, offset, stream, loudness</w:t>
+      </w:r>
+    </w:p>
+    <w:p>
+      <w:pPr>
+        <w:pStyle w:val="ListParagraph"/>
+        <w:numPr>
+          <w:ilvl w:val="0"/>
+          <w:numId w:val="1"/>
+        </w:numPr>
+        <w:rPr>
+          <w:lang w:val="en-US"/>
+        </w:rPr>
+      </w:pPr>
+      <w:r>
+        <w:rPr>
+          <w:lang w:val="en-US"/>
+        </w:rPr>
+        <w:t>Audio time(s)</w:t>
+      </w:r>
+    </w:p>
+    <w:p>
+      <w:pPr>
+        <w:rPr>
+          <w:lang w:val="en-US"/>
+        </w:rPr>
+      </w:pPr>
+      <w:r>
+        <w:rPr>
+          <w:lang w:val="en-US"/>
+        </w:rPr>
+        <w:t>Notation:</w:t>
+      </w:r>
+    </w:p>
+    <w:p>
+      <w:pPr>
+        <w:pStyle w:val="ListParagraph"/>
+        <w:numPr>
+          <w:ilvl w:val="0"/>
+          <w:numId w:val="1"/>
+        </w:numPr>
+        <w:rPr>
+          <w:lang w:val="en-US"/>
+        </w:rPr>
+      </w:pPr>
+      <w:r>
+        <w:rPr>
+          <w:lang w:val="en-US"/>
+        </w:rPr>
+        <w:t xml:space="preserve">Note name, key, rhythm, instrument </w:t>
+      </w:r>
+    </w:p>
+    <w:p>
+      <w:pPr>
+        <w:pStyle w:val="ListParagraph"/>
+        <w:numPr>
+          <w:ilvl w:val="0"/>
+          <w:numId w:val="1"/>
+        </w:numPr>
+        <w:rPr>
+          <w:lang w:val="en-US"/>
+        </w:rPr>
+      </w:pPr>
+      <w:r>
+        <w:rPr>
+          <w:lang w:val="en-US"/>
+        </w:rPr>
+        <w:t>Uses score time (beat)</w:t>
+      </w:r>
+    </w:p>
+    <w:p>
+      <w:pPr>
+        <w:rPr>
+          <w:lang w:val="en-US"/>
+        </w:rPr>
+      </w:pPr>
+      <w:r>
+        <w:rPr>
+          <w:lang w:val="en-US"/>
+        </w:rPr>
+        <w:t xml:space="preserve">Prescriptive notation – an interpretation of the performance </w:t>
+      </w:r>
+    </w:p>
+    <w:p>
+      <w:pPr>
+        <w:rPr>
+          <w:lang w:val="en-US"/>
+        </w:rPr>
+      </w:pPr>
+      <w:r>
+        <w:rPr>
+          <w:lang w:val="en-US"/>
+        </w:rPr>
+        <w:t xml:space="preserve">Descriptive notation – provides the specifics </w:t>
+      </w:r>
+      <w:r>
+        <w:rPr>
+          <w:lang w:val="en-US"/>
+        </w:rPr>
+        <w:t xml:space="preserve">of the performance </w:t>
+      </w:r>
+    </w:p>
+    <w:p>
+      <w:pPr>
+        <w:rPr>
+          <w:b/>
+          <w:bCs/>
+          <w:lang w:val="en-US"/>
+        </w:rPr>
+      </w:pPr>
+      <w:r>
+        <w:rPr>
+          <w:b/>
+          <w:bCs/>
+          <w:lang w:val="en-US"/>
+        </w:rPr>
+        <w:t xml:space="preserve">Subtasks </w:t>
+      </w:r>
+    </w:p>
+    <w:p>
+      <w:pPr>
+        <w:pStyle w:val="ListParagraph"/>
+        <w:numPr>
+          <w:ilvl w:val="0"/>
+          <w:numId w:val="1"/>
+        </w:numPr>
+        <w:rPr>
+          <w:lang w:val="en-US"/>
+        </w:rPr>
+      </w:pPr>
+      <w:r>
+        <w:rPr>
+          <w:lang w:val="en-US"/>
+        </w:rPr>
+        <w:t xml:space="preserve">Pitch detection </w:t>
+      </w:r>
+    </w:p>
+    <w:p>
+      <w:pPr>
+        <w:pStyle w:val="ListParagraph"/>
+        <w:numPr>
+          <w:ilvl w:val="0"/>
+          <w:numId w:val="1"/>
+        </w:numPr>
+        <w:rPr>
+          <w:lang w:val="en-US"/>
+        </w:rPr>
+      </w:pPr>
+      <w:r>
+        <w:rPr>
+          <w:lang w:val="en-US"/>
+        </w:rPr>
+        <w:t xml:space="preserve">Onset/offset detection </w:t>
+      </w:r>
+    </w:p>
+    <w:p>
+      <w:pPr>
+        <w:pStyle w:val="ListParagraph"/>
+        <w:numPr>
+          <w:ilvl w:val="0"/>
+          <w:numId w:val="1"/>
+        </w:numPr>
+        <w:rPr>
+          <w:lang w:val="en-US"/>
+        </w:rPr>
+      </w:pPr>
+      <w:r>
+        <w:rPr>
+          <w:lang w:val="en-US"/>
+        </w:rPr>
+        <w:t xml:space="preserve">Instrument identification </w:t>
+      </w:r>
+    </w:p>
+    <w:p>
+      <w:pPr>
+        <w:pStyle w:val="ListParagraph"/>
+        <w:numPr>
+          <w:ilvl w:val="0"/>
+          <w:numId w:val="1"/>
+        </w:numPr>
+        <w:rPr>
+          <w:lang w:val="en-US"/>
+        </w:rPr>
+      </w:pPr>
+      <w:r>
+        <w:rPr>
+          <w:lang w:val="en-US"/>
+        </w:rPr>
+        <w:t>Rhythm parsing</w:t>
+      </w:r>
+    </w:p>
+    <w:p>
+      <w:pPr>
+        <w:pStyle w:val="ListParagraph"/>
+        <w:numPr>
+          <w:ilvl w:val="0"/>
+          <w:numId w:val="1"/>
+        </w:numPr>
+        <w:rPr>
+          <w:lang w:val="en-US"/>
+        </w:rPr>
+      </w:pPr>
+      <w:r>
+        <w:rPr>
+          <w:lang w:val="en-US"/>
+        </w:rPr>
+        <w:t xml:space="preserve">Identification of dynamics/expression </w:t>
+      </w:r>
+    </w:p>
+    <w:p>
+      <w:pPr>
+        <w:pStyle w:val="ListParagraph"/>
+        <w:numPr>
+          <w:ilvl w:val="0"/>
+          <w:numId w:val="1"/>
+        </w:numPr>
+        <w:rPr>
+          <w:lang w:val="en-US"/>
+        </w:rPr>
+      </w:pPr>
+      <w:r>
+        <w:rPr>
+          <w:lang w:val="en-US"/>
+        </w:rPr>
+        <w:t xml:space="preserve">Typesetting </w:t>
+      </w:r>
+    </w:p>
+    <w:p>
+      <w:pPr>
+        <w:rPr>
+          <w:b/>
+          <w:bCs/>
+          <w:lang w:val="en-US"/>
+        </w:rPr>
+      </w:pPr>
+      <w:r>
+        <w:rPr>
+          <w:b/>
+          <w:bCs/>
+          <w:lang w:val="en-US"/>
+        </w:rPr>
+        <w:t xml:space="preserve">Challenges </w:t>
+      </w:r>
+    </w:p>
+    <w:p>
+      <w:pPr>
+        <w:pStyle w:val="ListParagraph"/>
+        <w:numPr>
+          <w:ilvl w:val="0"/>
+          <w:numId w:val="1"/>
+        </w:numPr>
+        <w:rPr>
+          <w:b/>
+          <w:bCs/>
+          <w:lang w:val="en-US"/>
+        </w:rPr>
+      </w:pPr>
+      <w:r>
+        <w:rPr>
+          <w:lang w:val="en-US"/>
+        </w:rPr>
+        <w:lastRenderedPageBreak/>
+        <w:t xml:space="preserve">Music sources are not independent. The events are strongly dependent </w:t>
+      </w:r>
+    </w:p>
+    <w:p>
+      <w:pPr>
+        <w:pStyle w:val="ListParagraph"/>
+        <w:numPr>
+          <w:ilvl w:val="0"/>
+          <w:numId w:val="1"/>
+        </w:numPr>
+        <w:rPr>
+          <w:b/>
+          <w:bCs/>
+          <w:lang w:val="en-US"/>
+        </w:rPr>
+      </w:pPr>
+      <w:r>
+        <w:rPr>
+          <w:lang w:val="en-US"/>
+        </w:rPr>
+        <w:t xml:space="preserve">Inferring musical attributes from a mixture is an extremely underdetermined problem </w:t>
+      </w:r>
+    </w:p>
+    <w:p>
+      <w:pPr>
+        <w:pStyle w:val="ListParagraph"/>
+        <w:numPr>
+          <w:ilvl w:val="0"/>
+          <w:numId w:val="1"/>
+        </w:numPr>
+        <w:rPr>
+          <w:b/>
+          <w:bCs/>
+          <w:lang w:val="en-US"/>
+        </w:rPr>
+      </w:pPr>
+      <w:r>
+        <w:rPr>
+          <w:lang w:val="en-US"/>
+        </w:rPr>
+        <w:t xml:space="preserve">Data annotation is time consuming, leading research to be constrained towards specific tasks. </w:t>
+      </w:r>
+      <w:proofErr w:type="spellStart"/>
+      <w:r>
+        <w:rPr>
+          <w:lang w:val="en-US"/>
+        </w:rPr>
+        <w:t>Eg.</w:t>
+      </w:r>
+      <w:proofErr w:type="spellEnd"/>
+      <w:r>
+        <w:rPr>
+          <w:lang w:val="en-US"/>
+        </w:rPr>
+        <w:t xml:space="preserve"> Pianos with sensors in the keys (disk </w:t>
+      </w:r>
+      <w:proofErr w:type="spellStart"/>
+      <w:r>
+        <w:rPr>
+          <w:lang w:val="en-US"/>
+        </w:rPr>
+        <w:t>klavier</w:t>
+      </w:r>
+      <w:proofErr w:type="spellEnd"/>
+      <w:r>
+        <w:rPr>
+          <w:lang w:val="en-US"/>
+        </w:rPr>
+        <w:t>)</w:t>
+      </w:r>
+    </w:p>
+    <w:p>
+      <w:pPr>
+        <w:pStyle w:val="ListParagraph"/>
+        <w:numPr>
+          <w:ilvl w:val="0"/>
+          <w:numId w:val="1"/>
+        </w:numPr>
+        <w:rPr>
+          <w:b/>
+          <w:bCs/>
+          <w:lang w:val="en-US"/>
+        </w:rPr>
+      </w:pPr>
+      <w:r>
+        <w:rPr>
+          <w:lang w:val="en-US"/>
+        </w:rPr>
+        <w:t xml:space="preserve">State of the art methods really struggle with symphonic pieces. </w:t>
+      </w:r>
+    </w:p>
+    <w:p>
+      <w:pPr>
+        <w:pStyle w:val="ListParagraph"/>
+        <w:numPr>
+          <w:ilvl w:val="0"/>
+          <w:numId w:val="1"/>
+        </w:numPr>
+        <w:rPr>
+          <w:lang w:val="en-US"/>
+        </w:rPr>
+      </w:pPr>
+      <w:r>
+        <w:rPr>
+          <w:lang w:val="en-US"/>
+        </w:rPr>
+        <w:t xml:space="preserve">The large variety of music </w:t>
+      </w:r>
+    </w:p>
+    <w:p>
+      <w:pPr>
+        <w:rPr>
+          <w:b/>
+          <w:bCs/>
+          <w:lang w:val="en-US"/>
+        </w:rPr>
+      </w:pPr>
+      <w:r>
+        <w:rPr>
+          <w:b/>
+          <w:bCs/>
+          <w:lang w:val="en-US"/>
+        </w:rPr>
+        <w:t>Concurrent sound sources</w:t>
+      </w:r>
+    </w:p>
+    <w:p>
+      <w:pPr>
+        <w:rPr>
+          <w:lang w:val="en-US"/>
+        </w:rPr>
+      </w:pPr>
+      <w:r>
+        <w:rPr>
+          <w:lang w:val="en-US"/>
+        </w:rPr>
+        <w:t xml:space="preserve">Concurrent sound sources interfere with each other. </w:t>
+      </w:r>
+    </w:p>
+    <w:p>
+      <w:pPr>
+        <w:pStyle w:val="ListParagraph"/>
+        <w:numPr>
+          <w:ilvl w:val="0"/>
+          <w:numId w:val="1"/>
+        </w:numPr>
+        <w:rPr>
+          <w:b/>
+          <w:bCs/>
+          <w:lang w:val="en-US"/>
+        </w:rPr>
+      </w:pPr>
+      <w:r>
+        <w:rPr>
+          <w:lang w:val="en-US"/>
+        </w:rPr>
+        <w:t xml:space="preserve">C4 (46.7%), E4 (33.64%), G4(60%) </w:t>
+      </w:r>
+    </w:p>
+    <w:p>
+      <w:pPr>
+        <w:rPr>
+          <w:lang w:val="en-US"/>
+        </w:rPr>
+      </w:pPr>
+      <w:r>
+        <w:rPr>
+          <w:lang w:val="en-US"/>
+        </w:rPr>
+        <w:t xml:space="preserve">The fundamental frequency identifies the notes but there are also frequencies present at integer multiples of the fundamental frequency. </w:t>
+      </w:r>
+    </w:p>
+    <w:p>
+      <w:pPr>
+        <w:rPr>
+          <w:b/>
+          <w:bCs/>
+          <w:lang w:val="en-US"/>
+        </w:rPr>
+      </w:pPr>
+      <w:r>
+        <w:rPr>
+          <w:b/>
+          <w:bCs/>
+          <w:lang w:val="en-US"/>
+        </w:rPr>
+        <w:t>Consonant intervals and the problems they pose</w:t>
+      </w:r>
+    </w:p>
+    <w:p>
+      <w:pPr>
+        <w:rPr>
+          <w:lang w:val="en-US"/>
+        </w:rPr>
+      </w:pPr>
+      <w:r>
+        <w:rPr>
+          <w:lang w:val="en-US"/>
+        </w:rPr>
+        <w:t xml:space="preserve">Octave - </w:t>
+      </w:r>
+      <w:r>
+        <w:rPr>
+          <w:lang w:val="en-US"/>
+        </w:rPr>
+        <w:t xml:space="preserve"> A2 = 110 Hz, A3</w:t>
+      </w:r>
+      <w:r>
+        <w:rPr>
+          <w:lang w:val="en-US"/>
+        </w:rPr>
+        <w:t xml:space="preserve"> </w:t>
+      </w:r>
+      <w:r>
+        <w:rPr>
+          <w:lang w:val="en-US"/>
+        </w:rPr>
+        <w:t xml:space="preserve">= 220 Hz  </w:t>
+      </w:r>
+    </w:p>
+    <w:p>
+      <w:pPr>
+        <w:rPr>
+          <w:lang w:val="en-US"/>
+        </w:rPr>
+      </w:pPr>
+      <w:r>
+        <w:rPr>
+          <w:lang w:val="en-US"/>
+        </w:rPr>
+        <w:t xml:space="preserve">Perfect Fifth – A2 = 110Hz, E3 = 165Hz </w:t>
+      </w:r>
+    </w:p>
+    <w:p>
+      <w:pPr>
+        <w:rPr>
+          <w:lang w:val="en-US"/>
+        </w:rPr>
+      </w:pPr>
+      <w:r>
+        <w:rPr>
+          <w:lang w:val="en-US"/>
+        </w:rPr>
+        <w:t xml:space="preserve">Overtone series … </w:t>
+      </w:r>
+    </w:p>
+    <w:p>
+      <w:pPr>
+        <w:rPr>
+          <w:lang w:val="en-US"/>
+        </w:rPr>
+      </w:pPr>
+      <w:r>
+        <w:rPr>
+          <w:noProof/>
+        </w:rPr>
+        <w:drawing>
+          <wp:inline distT="0" distB="0" distL="0" distR="0" wp14:anchorId="5D47F4B5" wp14:editId="190D91C7">
+            <wp:extent cx="2867225" cy="1136650"/>
+            <wp:effectExtent l="0" t="0" r="9525" b="6350"/>
+            <wp:docPr id="2" name="Picture 2"/>
+            <wp:cNvGraphicFramePr>
+              <a:graphicFrameLocks xmlns:a="http://schemas.openxmlformats.org/drawingml/2006/main" noChangeAspect="1"/>
+            </wp:cNvGraphicFramePr>
+            <a:graphic xmlns:a="http://schemas.openxmlformats.org/drawingml/2006/main">
+              <a:graphicData uri="http://schemas.openxmlformats.org/drawingml/2006/picture">
+                <pic:pic xmlns:pic="http://schemas.openxmlformats.org/drawingml/2006/picture">
+                  <pic:nvPicPr>
+                    <pic:cNvPr id="1" name=""/>
+                    <pic:cNvPicPr/>
+                  </pic:nvPicPr>
+                  <pic:blipFill rotWithShape="1">
+                    <a:blip r:embed="rId6"/>
+                    <a:srcRect l="29777" t="38322" r="39112" b="39752"/>
+                    <a:stretch/>
+                  </pic:blipFill>
+                  <pic:spPr bwMode="auto">
+                    <a:xfrm>
+                      <a:off x="0" y="0"/>
+                      <a:ext cx="2870230" cy="1137841"/>
+                    </a:xfrm>
+                    <a:prstGeom prst="rect">
+                      <a:avLst/>
+                    </a:prstGeom>
+                    <a:ln>
+                      <a:noFill/>
+                    </a:ln>
+                    <a:extLst>
+                      <a:ext uri="{53640926-AAD7-44D8-BBD7-CCE9431645EC}">
+                        <a14:shadowObscured xmlns:a14="http://schemas.microsoft.com/office/drawing/2010/main"/>
+                      </a:ext>
+                    </a:extLst>
+                  </pic:spPr>
+                </pic:pic>
+              </a:graphicData>
+            </a:graphic>
+          </wp:inline>
+        </w:drawing>
+      </w:r>
+    </w:p>
+    <w:p>
+      <w:pPr>
+        <w:rPr>
+          <w:lang w:val="en-US"/>
+        </w:rPr>
+      </w:pPr>
+      <w:r>
+        <w:rPr>
+          <w:lang w:val="en-US"/>
+        </w:rPr>
+        <w:t xml:space="preserve">Source: E. </w:t>
+      </w:r>
+      <w:proofErr w:type="spellStart"/>
+      <w:r>
+        <w:rPr>
+          <w:lang w:val="en-US"/>
+        </w:rPr>
+        <w:t>Benetos</w:t>
+      </w:r>
+      <w:proofErr w:type="spellEnd"/>
+      <w:r>
+        <w:rPr>
+          <w:lang w:val="en-US"/>
+        </w:rPr>
+        <w:t xml:space="preserve">, ‘Automatic Music Transcription’, Tutorial at the Department of Computer Science, National University of Singapore, available: </w:t>
+      </w:r>
+      <w:hyperlink r:id="rId7" w:history="1">
         <w:r>
           <w:rPr>
             <w:rStyle w:val="Hyperlink"/>
-            <w:rFonts w:eastAsiaTheme="minorEastAsia"/>
             <w:lang w:val="en-US"/>
           </w:rPr>
-          <w:t>o</w:t>
+          <w:t>http://c4dm.eecs.qmul.ac.uk/nus-amt-tutorial/</w:t>
         </w:r>
+      </w:hyperlink>
+      <w:r>
+        <w:rPr>
+          <w:lang w:val="en-US"/>
+        </w:rPr>
+        <w:t xml:space="preserve"> [Accessed 19/8/2019] </w:t>
+      </w:r>
+    </w:p>
+    <w:p>
+      <w:pPr>
+        <w:rPr>
+          <w:lang w:val="en-US"/>
+        </w:rPr>
+      </w:pPr>
+      <w:r>
+        <w:rPr>
+          <w:lang w:val="en-US"/>
+        </w:rPr>
+        <w:t xml:space="preserve">And so on …… </w:t>
+      </w:r>
+    </w:p>
+    <w:p>
+      <w:pPr>
+        <w:rPr>
+          <w:lang w:val="en-US"/>
+        </w:rPr>
+      </w:pPr>
+      <w:r>
+        <w:rPr>
+          <w:lang w:val="en-US"/>
+        </w:rPr>
+        <w:t xml:space="preserve">How do we determine what note the energy is coming </w:t>
+      </w:r>
+      <w:r>
+        <w:rPr>
+          <w:lang w:val="en-US"/>
+        </w:rPr>
+        <w:t>from?</w:t>
+      </w:r>
+      <w:r>
+        <w:rPr>
+          <w:lang w:val="en-US"/>
+        </w:rPr>
+        <w:t xml:space="preserve"> </w:t>
+      </w:r>
+    </w:p>
+    <w:p>
+      <w:pPr>
+        <w:rPr>
+          <w:lang w:val="en-US"/>
+        </w:rPr>
+      </w:pPr>
+      <w:r>
+        <w:rPr>
+          <w:b/>
+          <w:bCs/>
+          <w:lang w:val="en-US"/>
+        </w:rPr>
+        <w:t>Pitch Perception</w:t>
+      </w:r>
+    </w:p>
+    <w:p>
+      <w:pPr>
+        <w:pStyle w:val="ListParagraph"/>
+        <w:numPr>
+          <w:ilvl w:val="0"/>
+          <w:numId w:val="1"/>
+        </w:numPr>
+        <w:rPr>
+          <w:lang w:val="en-US"/>
+        </w:rPr>
+      </w:pPr>
+      <w:r>
+        <w:rPr>
+          <w:lang w:val="en-US"/>
+        </w:rPr>
+        <w:t xml:space="preserve">A sound has a certain pitch if it can be reliably matched to a sine tone of a given frequency at 40dB SPL. </w:t>
+      </w:r>
+    </w:p>
+    <w:p>
+      <w:pPr>
+        <w:pStyle w:val="ListParagraph"/>
+        <w:numPr>
+          <w:ilvl w:val="0"/>
+          <w:numId w:val="1"/>
+        </w:numPr>
+        <w:rPr>
+          <w:lang w:val="en-US"/>
+        </w:rPr>
+      </w:pPr>
+      <w:r>
+        <w:rPr>
+          <w:b/>
+          <w:bCs/>
+          <w:lang w:val="en-US"/>
+        </w:rPr>
+        <w:t>People hear pitch on a logarithmic scale !</w:t>
+      </w:r>
+      <w:r>
+        <w:rPr>
+          <w:lang w:val="en-US"/>
+        </w:rPr>
+        <w:t xml:space="preserve"> </w:t>
+      </w:r>
+    </w:p>
+    <w:p>
+      <w:pPr>
+        <w:pStyle w:val="ListParagraph"/>
+        <w:numPr>
+          <w:ilvl w:val="0"/>
+          <w:numId w:val="1"/>
+        </w:numPr>
+        <w:rPr>
+          <w:lang w:val="en-US"/>
+        </w:rPr>
+      </w:pPr>
+      <w:r>
+        <w:rPr>
+          <w:lang w:val="en-US"/>
+        </w:rPr>
+        <w:t>Pitch is salient in the range from 30Hz-5kHz</w:t>
+      </w:r>
+      <w:r>
+        <w:rPr>
+          <w:lang w:val="en-US"/>
+        </w:rPr>
+        <w:t xml:space="preserve"> </w:t>
+      </w:r>
+      <w:r>
+        <w:rPr>
+          <w:lang w:val="en-US"/>
+        </w:rPr>
+        <w:t xml:space="preserve"> </w:t>
+      </w:r>
+    </w:p>
+    <w:p>
+      <w:pPr>
+        <w:pStyle w:val="ListParagraph"/>
+        <w:numPr>
+          <w:ilvl w:val="0"/>
+          <w:numId w:val="1"/>
+        </w:numPr>
+        <w:rPr>
+          <w:lang w:val="en-US"/>
+        </w:rPr>
+      </w:pPr>
+      <w:r>
+        <w:rPr>
+          <w:lang w:val="en-US"/>
+        </w:rPr>
+        <w:t xml:space="preserve">The fundamental frequency does not need to be present for a pitch to be perceived </w:t>
+      </w:r>
+    </w:p>
+    <w:p>
+      <w:pPr>
+        <w:pStyle w:val="ListParagraph"/>
+        <w:numPr>
+          <w:ilvl w:val="0"/>
+          <w:numId w:val="1"/>
+        </w:numPr>
+        <w:rPr>
+          <w:lang w:val="en-US"/>
+        </w:rPr>
+      </w:pPr>
+      <w:r>
+        <w:rPr>
+          <w:lang w:val="en-US"/>
+        </w:rPr>
+        <w:t xml:space="preserve">For a sound with harmonic partials to be heard as a tone, its spectrum must include at least 3 successive harmonics of a common frequency </w:t>
+      </w:r>
+    </w:p>
+    <w:p>
+      <w:pPr>
+        <w:rPr>
+          <w:lang w:val="en-US"/>
+        </w:rPr>
+      </w:pPr>
+      <w:r>
+        <w:rPr>
+          <w:noProof/>
+        </w:rPr>
+        <w:lastRenderedPageBreak/>
+        <w:drawing>
+          <wp:inline distT="0" distB="0" distL="0" distR="0" wp14:anchorId="209A234E" wp14:editId="544936FC">
+            <wp:extent cx="2355850" cy="1659049"/>
+            <wp:effectExtent l="0" t="0" r="6350" b="0"/>
+            <wp:docPr id="1" name="Picture 1"/>
+            <wp:cNvGraphicFramePr>
+              <a:graphicFrameLocks xmlns:a="http://schemas.openxmlformats.org/drawingml/2006/main" noChangeAspect="1"/>
+            </wp:cNvGraphicFramePr>
+            <a:graphic xmlns:a="http://schemas.openxmlformats.org/drawingml/2006/main">
+              <a:graphicData uri="http://schemas.openxmlformats.org/drawingml/2006/picture">
+                <pic:pic xmlns:pic="http://schemas.openxmlformats.org/drawingml/2006/picture">
+                  <pic:nvPicPr>
+                    <pic:cNvPr id="1" name=""/>
+                    <pic:cNvPicPr/>
+                  </pic:nvPicPr>
+                  <pic:blipFill rotWithShape="1">
+                    <a:blip r:embed="rId8"/>
+                    <a:srcRect l="26922" t="32500" r="41613" b="28107"/>
+                    <a:stretch/>
+                  </pic:blipFill>
+                  <pic:spPr bwMode="auto">
+                    <a:xfrm>
+                      <a:off x="0" y="0"/>
+                      <a:ext cx="2364308" cy="1665006"/>
+                    </a:xfrm>
+                    <a:prstGeom prst="rect">
+                      <a:avLst/>
+                    </a:prstGeom>
+                    <a:ln>
+                      <a:noFill/>
+                    </a:ln>
+                    <a:extLst>
+                      <a:ext uri="{53640926-AAD7-44D8-BBD7-CCE9431645EC}">
+                        <a14:shadowObscured xmlns:a14="http://schemas.microsoft.com/office/drawing/2010/main"/>
+                      </a:ext>
+                    </a:extLst>
+                  </pic:spPr>
+                </pic:pic>
+              </a:graphicData>
+            </a:graphic>
+          </wp:inline>
+        </w:drawing>
+      </w:r>
+    </w:p>
+    <w:p>
+      <w:pPr>
+        <w:rPr>
+          <w:lang w:val="en-US"/>
+        </w:rPr>
+      </w:pPr>
+      <w:r>
+        <w:rPr>
+          <w:lang w:val="en-US"/>
+        </w:rPr>
+        <w:t xml:space="preserve">Source: </w:t>
+      </w:r>
+      <w:r>
+        <w:rPr>
+          <w:lang w:val="en-US"/>
+        </w:rPr>
+        <w:t xml:space="preserve">E. </w:t>
+      </w:r>
+      <w:proofErr w:type="spellStart"/>
+      <w:r>
+        <w:rPr>
+          <w:lang w:val="en-US"/>
+        </w:rPr>
+        <w:t>Benetos</w:t>
+      </w:r>
+      <w:proofErr w:type="spellEnd"/>
+      <w:r>
+        <w:rPr>
+          <w:lang w:val="en-US"/>
+        </w:rPr>
+        <w:t xml:space="preserve">, ‘Automatic Music Transcription’, Tutorial at the Department of Computer Science, National University of Singapore, available: </w:t>
+      </w:r>
+      <w:hyperlink r:id="rId9" w:history="1">
         <w:r>
           <w:rPr>
             <w:rStyle w:val="Hyperlink"/>
-            <w:rFonts w:eastAsiaTheme="minorEastAsia"/>
             <w:lang w:val="en-US"/>
           </w:rPr>
-          <w:t>und-event-detection-plca</w:t>
+          <w:t>http://c4dm.eecs.qmul.ac.uk/nus-amt-tutorial/</w:t>
         </w:r>
       </w:hyperlink>
       <w:r>
         <w:rPr>
-          <w:rFonts w:eastAsiaTheme="minorEastAsia"/>
-          <w:lang w:val="en-US"/>
-        </w:rPr>
-        <w:t xml:space="preserve"> </w:t>
-      </w:r>
-    </w:p>
-    <w:p>
-      <w:pPr>
-        <w:rPr>
-          <w:rFonts w:eastAsiaTheme="minorEastAsia"/>
-          <w:lang w:val="en-US"/>
-        </w:rPr>
-      </w:pPr>
-      <w:r>
-        <w:rPr>
-          <w:rFonts w:eastAsiaTheme="minorEastAsia"/>
-          <w:lang w:val="en-US"/>
-        </w:rPr>
-        <w:t xml:space="preserve">Tracking sequences over time using Hidden Markov Models ( discrete ) or  a State Space Model ( SSM ) </w:t>
-      </w:r>
-    </w:p>
-    <w:p>
-      <w:pPr>
-        <w:rPr>
-          <w:rFonts w:eastAsiaTheme="minorEastAsia"/>
-          <w:lang w:val="en-US"/>
-        </w:rPr>
-      </w:pPr>
-      <w:r>
-        <w:rPr>
-          <w:rFonts w:eastAsiaTheme="minorEastAsia"/>
+          <w:lang w:val="en-US"/>
+        </w:rPr>
+        <w:t xml:space="preserve"> [Accessed 19/8/2019] </w:t>
+      </w:r>
+    </w:p>
+    <w:p>
+      <w:pPr>
+        <w:rPr>
+          <w:lang w:val="en-US"/>
+        </w:rPr>
+      </w:pPr>
+      <w:r>
+        <w:rPr>
+          <w:lang w:val="en-US"/>
+        </w:rPr>
+        <w:t>Interestingly</w:t>
+      </w:r>
+      <w:r>
+        <w:rPr>
+          <w:lang w:val="en-US"/>
+        </w:rPr>
+        <w:t xml:space="preserve"> the lower notes on the piano are missing the lower harmonics! </w:t>
+      </w:r>
+    </w:p>
+    <w:p>
+      <w:pPr>
+        <w:rPr>
+          <w:lang w:val="en-US"/>
+        </w:rPr>
+      </w:pPr>
+      <w:r>
+        <w:rPr>
+          <w:lang w:val="en-US"/>
+        </w:rPr>
+        <w:t xml:space="preserve">Some instruments are quasi-harmonic ( </w:t>
+      </w:r>
+      <w:r>
+        <w:rPr>
+          <w:lang w:val="en-US"/>
+        </w:rPr>
+        <w:t>i.e.</w:t>
+      </w:r>
+      <w:r>
+        <w:rPr>
+          <w:lang w:val="en-US"/>
+        </w:rPr>
+        <w:t xml:space="preserve"> The partials are shifted slightly )</w:t>
+      </w:r>
+    </w:p>
+    <w:p>
+      <w:pPr>
+        <w:rPr>
+          <w:lang w:val="en-US"/>
+        </w:rPr>
+      </w:pPr>
+      <w:r>
+        <w:rPr>
+          <w:lang w:val="en-US"/>
+        </w:rPr>
+        <w:t>Pitch perception theories inform the creation of AMT systems: pattern matching and autocorrelation models. Slide 22 of the presentation provides some references to some pitch perception models.</w:t>
+      </w:r>
+    </w:p>
+    <w:p>
+      <w:pPr>
+        <w:rPr>
           <w:b/>
           <w:bCs/>
           <w:lang w:val="en-US"/>
         </w:rPr>
-        <w:t>Linear Dynamical System</w:t>
-      </w:r>
-      <w:r>
-        <w:rPr>
-          <w:rFonts w:eastAsiaTheme="minorEastAsia"/>
-          <w:lang w:val="en-US"/>
-        </w:rPr>
-        <w:t xml:space="preserve"> is a state space model where all the conditional probability distributions are linear-Gaussian. </w:t>
-      </w:r>
-    </w:p>
-    <w:p>
-      <w:pPr>
-        <w:pStyle w:val="ListParagraph"/>
-        <w:numPr>
-          <w:ilvl w:val="0"/>
-          <w:numId w:val="1"/>
-        </w:numPr>
-        <w:rPr>
-          <w:rFonts w:eastAsiaTheme="minorEastAsia"/>
-          <w:lang w:val="en-US"/>
-        </w:rPr>
-      </w:pPr>
-      <w:r>
-        <w:rPr>
-          <w:rFonts w:eastAsiaTheme="minorEastAsia"/>
-          <w:lang w:val="en-US"/>
-        </w:rPr>
-        <w:t xml:space="preserve">Given some output you can infer information about some hidden variables/features. </w:t>
-      </w:r>
-    </w:p>
-    <w:p>
-      <w:pPr>
-        <w:pStyle w:val="ListParagraph"/>
-        <w:numPr>
-          <w:ilvl w:val="0"/>
-          <w:numId w:val="1"/>
-        </w:numPr>
-        <w:rPr>
-          <w:rFonts w:eastAsiaTheme="minorEastAsia"/>
-          <w:lang w:val="en-US"/>
-        </w:rPr>
-      </w:pPr>
-      <w:r>
-        <w:rPr>
-          <w:rFonts w:eastAsiaTheme="minorEastAsia"/>
-          <w:lang w:val="en-US"/>
-        </w:rPr>
-        <w:t xml:space="preserve">The hidden variables are linked by a transition matrix </w:t>
-      </w:r>
-    </w:p>
-    <w:p>
-      <w:pPr>
-        <w:rPr>
-          <w:rFonts w:eastAsiaTheme="minorEastAsia"/>
-          <w:lang w:val="en-US"/>
-        </w:rPr>
-      </w:pPr>
-      <w:r>
-        <w:rPr>
-          <w:rFonts w:eastAsiaTheme="minorEastAsia"/>
-          <w:lang w:val="en-US"/>
-        </w:rPr>
-        <w:t xml:space="preserve">Approach : Use LDS to track multiple concurrent sound events </w:t>
-      </w:r>
-    </w:p>
-    <w:p>
-      <w:pPr>
-        <w:rPr>
-          <w:rFonts w:eastAsiaTheme="minorEastAsia"/>
+      </w:pPr>
+      <w:r>
+        <w:rPr>
           <w:b/>
           <w:bCs/>
           <w:lang w:val="en-US"/>
         </w:rPr>
-      </w:pPr>
-      <w:r>
-        <w:rPr>
-          <w:rFonts w:eastAsiaTheme="minorEastAsia"/>
-          <w:lang w:val="en-US"/>
-        </w:rPr>
-        <w:t xml:space="preserve">Motivation : Assume the </w:t>
+        <w:t xml:space="preserve">Multi-dimensional aspects of pitches </w:t>
+      </w:r>
+    </w:p>
+    <w:p>
+      <w:pPr>
+        <w:pStyle w:val="ListParagraph"/>
+        <w:numPr>
+          <w:ilvl w:val="0"/>
+          <w:numId w:val="1"/>
+        </w:numPr>
+        <w:rPr>
+          <w:lang w:val="en-US"/>
+        </w:rPr>
+      </w:pPr>
+      <w:r>
+        <w:rPr>
+          <w:lang w:val="en-US"/>
+        </w:rPr>
+        <w:t xml:space="preserve">Octave similarity – helix representation </w:t>
+      </w:r>
+    </w:p>
+    <w:p>
+      <w:pPr>
+        <w:pStyle w:val="ListParagraph"/>
+        <w:numPr>
+          <w:ilvl w:val="0"/>
+          <w:numId w:val="1"/>
+        </w:numPr>
+        <w:rPr>
+          <w:lang w:val="en-US"/>
+        </w:rPr>
+      </w:pPr>
+      <w:r>
+        <w:rPr>
+          <w:lang w:val="en-US"/>
+        </w:rPr>
+        <w:t xml:space="preserve">Circle of fifths - pitch distance </w:t>
+      </w:r>
+    </w:p>
+    <w:p>
+      <w:pPr>
+        <w:rPr>
+          <w:lang w:val="en-US"/>
+        </w:rPr>
+      </w:pPr>
+      <w:r>
+        <w:rPr>
+          <w:noProof/>
+        </w:rPr>
+        <w:drawing>
+          <wp:inline distT="0" distB="0" distL="0" distR="0" wp14:anchorId="1F62C0F5" wp14:editId="053F17A3">
+            <wp:extent cx="2076450" cy="2387362"/>
+            <wp:effectExtent l="0" t="0" r="0" b="0"/>
+            <wp:docPr id="3" name="Picture 3"/>
+            <wp:cNvGraphicFramePr>
+              <a:graphicFrameLocks xmlns:a="http://schemas.openxmlformats.org/drawingml/2006/main" noChangeAspect="1"/>
+            </wp:cNvGraphicFramePr>
+            <a:graphic xmlns:a="http://schemas.openxmlformats.org/drawingml/2006/main">
+              <a:graphicData uri="http://schemas.openxmlformats.org/drawingml/2006/picture">
+                <pic:pic xmlns:pic="http://schemas.openxmlformats.org/drawingml/2006/picture">
+                  <pic:nvPicPr>
+                    <pic:cNvPr id="1" name=""/>
+                    <pic:cNvPicPr/>
+                  </pic:nvPicPr>
+                  <pic:blipFill rotWithShape="1">
+                    <a:blip r:embed="rId10"/>
+                    <a:srcRect l="25150" t="44120" r="54133" b="13532"/>
+                    <a:stretch/>
+                  </pic:blipFill>
+                  <pic:spPr bwMode="auto">
+                    <a:xfrm>
+                      <a:off x="0" y="0"/>
+                      <a:ext cx="2087340" cy="2399883"/>
+                    </a:xfrm>
+                    <a:prstGeom prst="rect">
+                      <a:avLst/>
+                    </a:prstGeom>
+                    <a:ln>
+                      <a:noFill/>
+                    </a:ln>
+                    <a:extLst>
+                      <a:ext uri="{53640926-AAD7-44D8-BBD7-CCE9431645EC}">
+                        <a14:shadowObscured xmlns:a14="http://schemas.microsoft.com/office/drawing/2010/main"/>
+                      </a:ext>
+                    </a:extLst>
+                  </pic:spPr>
+                </pic:pic>
+              </a:graphicData>
+            </a:graphic>
+          </wp:inline>
+        </w:drawing>
+      </w:r>
+    </w:p>
+    <w:p>
+      <w:pPr>
+        <w:rPr>
+          <w:lang w:val="en-US"/>
+        </w:rPr>
+      </w:pPr>
+      <w:r>
+        <w:rPr>
+          <w:lang w:val="en-US"/>
+        </w:rPr>
+        <w:t xml:space="preserve">Source: E. </w:t>
       </w:r>
       <w:proofErr w:type="spellStart"/>
       <w:r>
         <w:rPr>
-          <w:rFonts w:eastAsiaTheme="minorEastAsia"/>
-          <w:lang w:val="en-US"/>
-        </w:rPr>
-        <w:t>posteriogram</w:t>
+          <w:lang w:val="en-US"/>
+        </w:rPr>
+        <w:t>Benetos</w:t>
       </w:r>
       <w:proofErr w:type="spellEnd"/>
       <w:r>
         <w:rPr>
-          <w:rFonts w:eastAsiaTheme="minorEastAsia"/>
-          <w:lang w:val="en-US"/>
-        </w:rPr>
-        <w:t xml:space="preserve"> is the observation in an LDS, with the latent states corresponding to the ‘clean’ </w:t>
-      </w:r>
-      <w:proofErr w:type="spellStart"/>
-      <w:r>
-        <w:rPr>
-          <w:rFonts w:eastAsiaTheme="minorEastAsia"/>
-          <w:lang w:val="en-US"/>
-        </w:rPr>
-        <w:t>posteriogram</w:t>
-      </w:r>
-      <w:proofErr w:type="spellEnd"/>
-      <w:r>
-        <w:rPr>
-          <w:rFonts w:eastAsiaTheme="minorEastAsia"/>
-          <w:lang w:val="en-US"/>
-        </w:rPr>
-        <w:t>. Essentially clean up the model which was unsatisfying and noisy.</w:t>
-      </w:r>
-    </w:p>
-    <w:p>
-      <w:pPr>
-        <w:rPr>
-          <w:rFonts w:eastAsiaTheme="minorEastAsia"/>
+          <w:lang w:val="en-US"/>
+        </w:rPr>
+        <w:t xml:space="preserve">, ‘Automatic Music Transcription’, Tutorial at the Department of Computer Science, National University of Singapore, available: </w:t>
+      </w:r>
+      <w:hyperlink r:id="rId11" w:history="1">
+        <w:r>
+          <w:rPr>
+            <w:rStyle w:val="Hyperlink"/>
+            <w:lang w:val="en-US"/>
+          </w:rPr>
+          <w:t>http://c4dm.eecs.qmul.ac.uk/nus-amt-tutorial/</w:t>
+        </w:r>
+      </w:hyperlink>
+      <w:r>
+        <w:rPr>
+          <w:lang w:val="en-US"/>
+        </w:rPr>
+        <w:t xml:space="preserve"> [Accessed 19/8/2019] </w:t>
+      </w:r>
+    </w:p>
+    <w:p>
+      <w:pPr>
+        <w:rPr>
           <w:b/>
           <w:bCs/>
           <w:lang w:val="en-US"/>
@@ -1350,158 +2566,121 @@
       </w:pPr>
       <w:r>
         <w:rPr>
-          <w:rFonts w:eastAsiaTheme="minorEastAsia"/>
           <w:b/>
           <w:bCs/>
           <w:lang w:val="en-US"/>
         </w:rPr>
-        <w:t xml:space="preserve">Future perspectives </w:t>
-      </w:r>
-    </w:p>
-    <w:p>
-      <w:pPr>
-        <w:pStyle w:val="ListParagraph"/>
-        <w:numPr>
-          <w:ilvl w:val="0"/>
-          <w:numId w:val="1"/>
-        </w:numPr>
-        <w:rPr>
-          <w:rFonts w:eastAsiaTheme="minorEastAsia"/>
-          <w:lang w:val="en-US"/>
-        </w:rPr>
-      </w:pPr>
-      <w:r>
-        <w:rPr>
-          <w:rFonts w:eastAsiaTheme="minorEastAsia"/>
-          <w:lang w:val="en-US"/>
-        </w:rPr>
-        <w:t>Use of context to better inform models</w:t>
-      </w:r>
-      <w:r>
-        <w:rPr>
-          <w:rFonts w:eastAsiaTheme="minorEastAsia"/>
-          <w:lang w:val="en-US"/>
-        </w:rPr>
-        <w:t xml:space="preserve"> </w:t>
-      </w:r>
-    </w:p>
-    <w:p>
-      <w:pPr>
-        <w:pStyle w:val="ListParagraph"/>
-        <w:numPr>
-          <w:ilvl w:val="0"/>
-          <w:numId w:val="1"/>
-        </w:numPr>
-        <w:rPr>
-          <w:rFonts w:eastAsiaTheme="minorEastAsia"/>
-          <w:lang w:val="en-US"/>
-        </w:rPr>
-      </w:pPr>
-      <w:r>
-        <w:rPr>
-          <w:rFonts w:eastAsiaTheme="minorEastAsia"/>
-          <w:lang w:val="en-US"/>
-        </w:rPr>
-        <w:t xml:space="preserve">Sound event taxonomy </w:t>
-      </w:r>
-    </w:p>
-    <w:p>
-      <w:pPr>
-        <w:pStyle w:val="ListParagraph"/>
-        <w:numPr>
-          <w:ilvl w:val="0"/>
-          <w:numId w:val="1"/>
-        </w:numPr>
-        <w:rPr>
-          <w:rFonts w:eastAsiaTheme="minorEastAsia"/>
-          <w:lang w:val="en-US"/>
-        </w:rPr>
-      </w:pPr>
-      <w:r>
-        <w:rPr>
-          <w:rFonts w:eastAsiaTheme="minorEastAsia"/>
-          <w:lang w:val="en-US"/>
-        </w:rPr>
-        <w:t xml:space="preserve">Language/ library modeling </w:t>
-      </w:r>
-    </w:p>
-    <w:p>
-      <w:pPr>
-        <w:pStyle w:val="Heading1"/>
-        <w:rPr>
-          <w:lang w:val="en-US"/>
-        </w:rPr>
-      </w:pPr>
-      <w:r>
-        <w:rPr>
-          <w:lang w:val="en-US"/>
-        </w:rPr>
-        <w:t xml:space="preserve">Automatic Music Transcription by Dr. </w:t>
-      </w:r>
-      <w:proofErr w:type="spellStart"/>
-      <w:r>
-        <w:rPr>
-          <w:lang w:val="en-US"/>
-        </w:rPr>
-        <w:t>Emmanouil</w:t>
-      </w:r>
-      <w:proofErr w:type="spellEnd"/>
-      <w:r>
-        <w:rPr>
-          <w:lang w:val="en-US"/>
-        </w:rPr>
-        <w:t xml:space="preserve"> </w:t>
-      </w:r>
-      <w:proofErr w:type="spellStart"/>
-      <w:r>
-        <w:rPr>
-          <w:lang w:val="en-US"/>
-        </w:rPr>
-        <w:t>Benetos</w:t>
-      </w:r>
-      <w:proofErr w:type="spellEnd"/>
-      <w:r>
-        <w:rPr>
-          <w:lang w:val="en-US"/>
-        </w:rPr>
-        <w:t xml:space="preserve"> – Part 1 </w:t>
-      </w:r>
-    </w:p>
-    <w:p>
-      <w:pPr>
-        <w:rPr>
-          <w:lang w:val="en-US"/>
-        </w:rPr>
-      </w:pPr>
-      <w:r>
-        <w:rPr>
-          <w:lang w:val="en-US"/>
-        </w:rPr>
-        <w:t xml:space="preserve">Dr. E. </w:t>
-      </w:r>
-      <w:proofErr w:type="spellStart"/>
-      <w:r>
-        <w:rPr>
-          <w:lang w:val="en-US"/>
-        </w:rPr>
-        <w:t>Benetos</w:t>
-      </w:r>
-      <w:proofErr w:type="spellEnd"/>
-      <w:r>
-        <w:rPr>
-          <w:lang w:val="en-US"/>
-        </w:rPr>
-        <w:t xml:space="preserve"> </w:t>
-      </w:r>
-    </w:p>
-    <w:p>
-      <w:pPr>
-        <w:rPr>
-          <w:lang w:val="en-US"/>
-        </w:rPr>
-      </w:pPr>
-      <w:bookmarkStart w:id="0" w:name="_GoBack"/>
-      <w:bookmarkEnd w:id="0"/>
+        <w:t xml:space="preserve">Human Transcription </w:t>
+      </w:r>
+    </w:p>
+    <w:p>
+      <w:pPr>
+        <w:rPr>
+          <w:lang w:val="en-US"/>
+        </w:rPr>
+      </w:pPr>
+      <w:r>
+        <w:rPr>
+          <w:lang w:val="en-US"/>
+        </w:rPr>
+        <w:t xml:space="preserve">Implicitly humans are very good at: </w:t>
+      </w:r>
+    </w:p>
+    <w:p>
+      <w:pPr>
+        <w:pStyle w:val="ListParagraph"/>
+        <w:numPr>
+          <w:ilvl w:val="0"/>
+          <w:numId w:val="1"/>
+        </w:numPr>
+        <w:rPr>
+          <w:lang w:val="en-US"/>
+        </w:rPr>
+      </w:pPr>
+      <w:r>
+        <w:rPr>
+          <w:lang w:val="en-US"/>
+        </w:rPr>
+        <w:t xml:space="preserve">Style detection </w:t>
+      </w:r>
+    </w:p>
+    <w:p>
+      <w:pPr>
+        <w:pStyle w:val="ListParagraph"/>
+        <w:numPr>
+          <w:ilvl w:val="0"/>
+          <w:numId w:val="1"/>
+        </w:numPr>
+        <w:rPr>
+          <w:lang w:val="en-US"/>
+        </w:rPr>
+      </w:pPr>
+      <w:r>
+        <w:rPr>
+          <w:lang w:val="en-US"/>
+        </w:rPr>
+        <w:t xml:space="preserve">Instrument identification </w:t>
+      </w:r>
+    </w:p>
+    <w:p>
+      <w:pPr>
+        <w:pStyle w:val="ListParagraph"/>
+        <w:numPr>
+          <w:ilvl w:val="0"/>
+          <w:numId w:val="1"/>
+        </w:numPr>
+        <w:rPr>
+          <w:lang w:val="en-US"/>
+        </w:rPr>
+      </w:pPr>
+      <w:r>
+        <w:rPr>
+          <w:lang w:val="en-US"/>
+        </w:rPr>
+        <w:t>Beat tracking</w:t>
+      </w:r>
+    </w:p>
+    <w:p>
+      <w:pPr>
+        <w:rPr>
+          <w:lang w:val="en-US"/>
+        </w:rPr>
+      </w:pPr>
+    </w:p>
+    <w:p>
+      <w:pPr>
+        <w:rPr>
+          <w:lang w:val="en-US"/>
+        </w:rPr>
+      </w:pPr>
+    </w:p>
+    <w:p>
+      <w:pPr>
+        <w:rPr>
+          <w:lang w:val="en-US"/>
+        </w:rPr>
+      </w:pPr>
+    </w:p>
+    <w:p>
+      <w:pPr>
+        <w:rPr>
+          <w:lang w:val="en-US"/>
+        </w:rPr>
+      </w:pPr>
+    </w:p>
+    <w:p>
+      <w:pPr>
+        <w:rPr>
+          <w:lang w:val="en-US"/>
+        </w:rPr>
+      </w:pPr>
+    </w:p>
+    <w:p>
+      <w:pPr>
+        <w:rPr>
+          <w:lang w:val="en-US"/>
+        </w:rPr>
+      </w:pPr>
     </w:p>
     <w:p>
       <w:pPr>
@@ -1788,6 +2967,7 @@
     <w:lsdException w:name="HTML Sample" w:semiHidden="1" w:unhideWhenUsed="1"/>
     <w:lsdException w:name="HTML Typewriter" w:semiHidden="1" w:unhideWhenUsed="1"/>
     <w:lsdException w:name="HTML Variable" w:semiHidden="1" w:unhideWhenUsed="1"/>
+    <w:lsdException w:name="Normal Table" w:semiHidden="1" w:unhideWhenUsed="1"/>
     <w:lsdException w:name="annotation subject" w:semiHidden="1" w:unhideWhenUsed="1"/>
     <w:lsdException w:name="No List" w:semiHidden="1" w:unhideWhenUsed="1"/>
     <w:lsdException w:name="Outline List 1" w:semiHidden="1" w:unhideWhenUsed="1"/>
@@ -1834,8 +3014,10 @@
     <w:lsdException w:name="Table Subtle 2" w:semiHidden="1" w:unhideWhenUsed="1"/>
     <w:lsdException w:name="Table Web 1" w:semiHidden="1" w:unhideWhenUsed="1"/>
     <w:lsdException w:name="Table Web 2" w:semiHidden="1" w:unhideWhenUsed="1"/>
+    <w:lsdException w:name="Table Web 3" w:semiHidden="1" w:unhideWhenUsed="1"/>
     <w:lsdException w:name="Balloon Text" w:semiHidden="1" w:unhideWhenUsed="1"/>
     <w:lsdException w:name="Table Grid" w:uiPriority="39"/>
+    <w:lsdException w:name="Table Theme" w:semiHidden="1" w:unhideWhenUsed="1"/>
     <w:lsdException w:name="Placeholder Text" w:semiHidden="1"/>
     <w:lsdException w:name="No Spacing" w:uiPriority="1" w:qFormat="1"/>
     <w:lsdException w:name="Light Shading" w:uiPriority="60"/>

</xml_diff>